<commit_message>
finished most of the data cleaning/prep
</commit_message>
<xml_diff>
--- a/documentation/air_quality_capstone_METHOD.docx
+++ b/documentation/air_quality_capstone_METHOD.docx
@@ -347,7 +347,19 @@
         <w:t xml:space="preserve">The categories gleaned included </w:t>
       </w:r>
       <w:r>
-        <w:t>city name, county, elevation, population census year, population density, metro population</w:t>
+        <w:t xml:space="preserve">city name, county, </w:t>
+      </w:r>
+      <w:r>
+        <w:t xml:space="preserve">city </w:t>
+      </w:r>
+      <w:r>
+        <w:t>land area,</w:t>
+      </w:r>
+      <w:r>
+        <w:t xml:space="preserve"> </w:t>
+      </w:r>
+      <w:r>
+        <w:t>elevation, population census year, population density, metro population</w:t>
       </w:r>
       <w:r>
         <w:t>, population rank</w:t>
@@ -654,7 +666,7 @@
           <w:ilvl w:val="0"/>
           <w:numId w:val="3"/>
         </w:numPr>
-        <w:ind w:left="720" w:hanging="720"/>
+        <w:ind w:left="360"/>
       </w:pPr>
       <w:r>
         <w:t xml:space="preserve">Collection of particulate pollution data began with understanding the </w:t>
@@ -682,6 +694,7 @@
     <w:p>
       <w:pPr>
         <w:pStyle w:val="ListParagraph"/>
+        <w:ind w:left="360"/>
       </w:pPr>
       <w:r>
         <w:t xml:space="preserve">I then looked at understanding the </w:t>
@@ -698,19 +711,40 @@
         </w:r>
       </w:hyperlink>
       <w:r>
-        <w:t xml:space="preserve">. The 1,477 available parameters were narrowed down to </w:t>
+        <w:t xml:space="preserve">. </w:t>
+      </w:r>
+      <w:r>
+        <w:t xml:space="preserve">I decided to cast a wide net and include parameters I was curious about which were not used in AQI Reports. Of the </w:t>
+      </w:r>
+      <w:r>
+        <w:t>1,477 available parameters</w:t>
+      </w:r>
+      <w:r>
+        <w:t xml:space="preserve">, I </w:t>
+      </w:r>
+      <w:r>
+        <w:t xml:space="preserve">narrowed </w:t>
+      </w:r>
+      <w:r>
+        <w:t xml:space="preserve">my list </w:t>
+      </w:r>
+      <w:r>
+        <w:t xml:space="preserve">down to </w:t>
       </w:r>
       <w:r>
         <w:t>1</w:t>
       </w:r>
       <w:r>
-        <w:t>4</w:t>
+        <w:t>1</w:t>
       </w:r>
       <w:r>
         <w:t xml:space="preserve"> </w:t>
       </w:r>
       <w:r>
-        <w:t xml:space="preserve">by filtering for measurements </w:t>
+        <w:t xml:space="preserve">by filtering for </w:t>
+      </w:r>
+      <w:r>
+        <w:t xml:space="preserve">compounds </w:t>
       </w:r>
       <w:r>
         <w:t>based on the following criteria:</w:t>
@@ -723,17 +757,18 @@
           <w:ilvl w:val="1"/>
           <w:numId w:val="3"/>
         </w:numPr>
-      </w:pPr>
-      <w:r>
-        <w:t>Compounds</w:t>
+        <w:ind w:left="720"/>
+      </w:pPr>
+      <w:r>
+        <w:t xml:space="preserve">Compounds </w:t>
+      </w:r>
+      <w:r>
+        <w:t>used in the AQI Reports, including</w:t>
       </w:r>
       <w:r>
         <w:t xml:space="preserve"> </w:t>
       </w:r>
       <w:r>
-        <w:t xml:space="preserve">including </w:t>
-      </w:r>
-      <w:r>
         <w:t>ground level ozone</w:t>
       </w:r>
       <w:r>
@@ -743,10 +778,10 @@
         <w:t xml:space="preserve">, particle pollution (PM10 and PM2.5), carbon monoxide (CO), nitrogen dioxide (NO2), </w:t>
       </w:r>
       <w:r>
-        <w:t>or</w:t>
-      </w:r>
-      <w:r>
-        <w:t xml:space="preserve"> sulfur dioxide (SO2) which are “the most common ambient air pollutants regulated under the Clean Air Act” (source:</w:t>
+        <w:t xml:space="preserve">and </w:t>
+      </w:r>
+      <w:r>
+        <w:t>sulfur dioxide (SO2) which are “the most common ambient air pollutants regulated under the Clean Air Act” (source:</w:t>
       </w:r>
       <w:r>
         <w:t xml:space="preserve"> </w:t>
@@ -770,12 +805,10 @@
           <w:ilvl w:val="1"/>
           <w:numId w:val="3"/>
         </w:numPr>
-      </w:pPr>
-      <w:r>
-        <w:t xml:space="preserve">Compounds </w:t>
-      </w:r>
-      <w:r>
-        <w:t xml:space="preserve">including </w:t>
+        <w:ind w:left="720"/>
+      </w:pPr>
+      <w:r>
+        <w:t xml:space="preserve">Other known respiratory irritants such as </w:t>
       </w:r>
       <w:r>
         <w:t>smoke</w:t>
@@ -784,10 +817,16 @@
         <w:t xml:space="preserve">, </w:t>
       </w:r>
       <w:r>
-        <w:t xml:space="preserve"> carbon dioxide (CO2)</w:t>
-      </w:r>
-      <w:r>
-        <w:t xml:space="preserve"> or </w:t>
+        <w:t>carbon dioxide (CO2)</w:t>
+      </w:r>
+      <w:r>
+        <w:t xml:space="preserve">, </w:t>
+      </w:r>
+      <w:r>
+        <w:t>nitric oxide (NO) and</w:t>
+      </w:r>
+      <w:r>
+        <w:t xml:space="preserve"> </w:t>
       </w:r>
       <w:r>
         <w:t>b</w:t>
@@ -806,6 +845,7 @@
           <w:ilvl w:val="1"/>
           <w:numId w:val="3"/>
         </w:numPr>
+        <w:ind w:left="720"/>
       </w:pPr>
       <w:r>
         <w:t>Compounds that w</w:t>
@@ -826,12 +866,25 @@
     <w:p>
       <w:pPr>
         <w:pStyle w:val="ListParagraph"/>
-        <w:ind w:left="1800"/>
-      </w:pPr>
-    </w:p>
-    <w:p>
-      <w:pPr>
-        <w:pStyle w:val="ListParagraph"/>
+        <w:numPr>
+          <w:ilvl w:val="1"/>
+          <w:numId w:val="3"/>
+        </w:numPr>
+        <w:ind w:left="720"/>
+      </w:pPr>
+      <w:r>
+        <w:t>Compounds with valid abbreviations.</w:t>
+      </w:r>
+    </w:p>
+    <w:p>
+      <w:pPr>
+        <w:pStyle w:val="ListParagraph"/>
+      </w:pPr>
+    </w:p>
+    <w:p>
+      <w:pPr>
+        <w:pStyle w:val="ListParagraph"/>
+        <w:ind w:left="360"/>
       </w:pPr>
       <w:r>
         <w:t>In order to follow EPA’s guidelines</w:t>
@@ -905,6 +958,7 @@
           <w:ilvl w:val="0"/>
           <w:numId w:val="5"/>
         </w:numPr>
+        <w:ind w:left="720"/>
       </w:pPr>
       <w:r>
         <w:t>O</w:t>
@@ -938,6 +992,7 @@
           <w:ilvl w:val="0"/>
           <w:numId w:val="5"/>
         </w:numPr>
+        <w:ind w:left="720"/>
       </w:pPr>
       <w:r>
         <w:t>O</w:t>
@@ -956,6 +1011,7 @@
           <w:ilvl w:val="0"/>
           <w:numId w:val="5"/>
         </w:numPr>
+        <w:ind w:left="720"/>
       </w:pPr>
       <w:r>
         <w:t>O</w:t>
@@ -974,6 +1030,7 @@
           <w:ilvl w:val="0"/>
           <w:numId w:val="5"/>
         </w:numPr>
+        <w:ind w:left="720"/>
       </w:pPr>
       <w:r>
         <w:t>O</w:t>
@@ -990,6 +1047,11 @@
       <w:r>
         <w:t>, maintaining the required max of 5 parameters per request.</w:t>
       </w:r>
+    </w:p>
+    <w:p>
+      <w:pPr>
+        <w:pStyle w:val="ListParagraph"/>
+      </w:pPr>
     </w:p>
     <w:p>
       <w:pPr>
@@ -1040,30 +1102,123 @@
           <w:ilvl w:val="0"/>
           <w:numId w:val="6"/>
         </w:numPr>
-      </w:pPr>
-      <w:r>
+        <w:ind w:left="720"/>
+        <w:rPr>
+          <w:b/>
+          <w:bCs/>
+        </w:rPr>
+      </w:pPr>
+      <w:r>
+        <w:rPr>
+          <w:b/>
+          <w:bCs/>
+        </w:rPr>
         <w:t>Filter for p</w:t>
       </w:r>
       <w:r>
+        <w:rPr>
+          <w:b/>
+          <w:bCs/>
+        </w:rPr>
         <w:t>aram</w:t>
       </w:r>
       <w:r>
+        <w:rPr>
+          <w:b/>
+          <w:bCs/>
+        </w:rPr>
         <w:t>eter</w:t>
       </w:r>
       <w:r>
+        <w:rPr>
+          <w:b/>
+          <w:bCs/>
+        </w:rPr>
         <w:t>s that had data in all four states</w:t>
       </w:r>
       <w:r>
+        <w:rPr>
+          <w:b/>
+          <w:bCs/>
+        </w:rPr>
         <w:t xml:space="preserve"> (</w:t>
       </w:r>
       <w:r>
+        <w:rPr>
+          <w:b/>
+          <w:bCs/>
+        </w:rPr>
         <w:t>which</w:t>
       </w:r>
       <w:r>
-        <w:t xml:space="preserve"> removed measurements of carbon dioxide, benzene, smoke, and LC10 (local conditions for PM10)</w:t>
-      </w:r>
-      <w:r>
-        <w:t>.</w:t>
+        <w:rPr>
+          <w:b/>
+          <w:bCs/>
+        </w:rPr>
+        <w:t xml:space="preserve"> </w:t>
+      </w:r>
+      <w:r>
+        <w:rPr>
+          <w:b/>
+          <w:bCs/>
+        </w:rPr>
+        <w:t xml:space="preserve">unfortunately </w:t>
+      </w:r>
+      <w:r>
+        <w:rPr>
+          <w:b/>
+          <w:bCs/>
+        </w:rPr>
+        <w:t xml:space="preserve">elimated </w:t>
+      </w:r>
+      <w:r>
+        <w:rPr>
+          <w:b/>
+          <w:bCs/>
+        </w:rPr>
+        <w:t xml:space="preserve">measurements of </w:t>
+      </w:r>
+      <w:r>
+        <w:rPr>
+          <w:b/>
+          <w:bCs/>
+        </w:rPr>
+        <w:t xml:space="preserve">smoke, </w:t>
+      </w:r>
+      <w:r>
+        <w:rPr>
+          <w:b/>
+          <w:bCs/>
+        </w:rPr>
+        <w:t xml:space="preserve">carbon dioxide, </w:t>
+      </w:r>
+      <w:r>
+        <w:rPr>
+          <w:b/>
+          <w:bCs/>
+        </w:rPr>
+        <w:t xml:space="preserve">and </w:t>
+      </w:r>
+      <w:r>
+        <w:rPr>
+          <w:b/>
+          <w:bCs/>
+        </w:rPr>
+        <w:t>benzene</w:t>
+      </w:r>
+      <w:r>
+        <w:rPr>
+          <w:b/>
+          <w:bCs/>
+        </w:rPr>
+        <w:t>.)</w:t>
+      </w:r>
+      <w:r>
+        <w:rPr>
+          <w:b/>
+          <w:bCs/>
+        </w:rPr>
+        <w:t xml:space="preserve"> – DO MORE YEARS?????</w:t>
       </w:r>
     </w:p>
     <w:p>
@@ -1073,8 +1228,10 @@
           <w:ilvl w:val="0"/>
           <w:numId w:val="6"/>
         </w:numPr>
-      </w:pPr>
-      <w:r>
+        <w:ind w:left="720"/>
+      </w:pPr>
+      <w:r>
+        <w:lastRenderedPageBreak/>
         <w:t>Relabel both of Atlanta’s counties as a single joint county (i.e. Fulton, DeKalb).</w:t>
       </w:r>
     </w:p>
@@ -1085,9 +1242,25 @@
           <w:ilvl w:val="0"/>
           <w:numId w:val="6"/>
         </w:numPr>
-      </w:pPr>
-      <w:r>
-        <w:t>Combine the four max value fields into one value averaged across the four.</w:t>
+        <w:ind w:left="720"/>
+      </w:pPr>
+      <w:r>
+        <w:t xml:space="preserve">Add a column containing the </w:t>
+      </w:r>
+      <w:r>
+        <w:t>average</w:t>
+      </w:r>
+      <w:r>
+        <w:t xml:space="preserve"> of the four</w:t>
+      </w:r>
+      <w:r>
+        <w:t xml:space="preserve"> </w:t>
+      </w:r>
+      <w:r>
+        <w:t>max values</w:t>
+      </w:r>
+      <w:r>
+        <w:t>.</w:t>
       </w:r>
     </w:p>
     <w:p>
@@ -1097,22 +1270,173 @@
           <w:ilvl w:val="0"/>
           <w:numId w:val="6"/>
         </w:numPr>
-      </w:pPr>
-      <w:r>
-        <w:lastRenderedPageBreak/>
+        <w:ind w:left="720"/>
+        <w:rPr>
+          <w:b/>
+          <w:bCs/>
+        </w:rPr>
+      </w:pPr>
+      <w:r>
+        <w:rPr>
+          <w:b/>
+          <w:bCs/>
+        </w:rPr>
         <w:t>Add a field indicating which percentile (e.g. 90%, 75%, etc.) each averaged measurement falls into.</w:t>
       </w:r>
     </w:p>
     <w:p>
       <w:pPr>
         <w:pStyle w:val="ListParagraph"/>
-        <w:ind w:left="1080"/>
-      </w:pPr>
-    </w:p>
-    <w:p>
-      <w:pPr>
-        <w:pStyle w:val="ListParagraph"/>
-        <w:ind w:left="1080"/>
+        <w:numPr>
+          <w:ilvl w:val="0"/>
+          <w:numId w:val="6"/>
+        </w:numPr>
+        <w:ind w:left="720"/>
+      </w:pPr>
+      <w:r>
+        <w:t>Format the max value date columns to display only the month.</w:t>
+      </w:r>
+    </w:p>
+    <w:p>
+      <w:pPr>
+        <w:pStyle w:val="ListParagraph"/>
+        <w:numPr>
+          <w:ilvl w:val="0"/>
+          <w:numId w:val="6"/>
+        </w:numPr>
+        <w:ind w:left="720"/>
+      </w:pPr>
+      <w:r>
+        <w:t>Add an associated (main) city column for potential merging with other data tables.</w:t>
+      </w:r>
+    </w:p>
+    <w:p>
+      <w:pPr>
+        <w:ind w:left="360"/>
+      </w:pPr>
+      <w:r>
+        <w:t>To add an additional layer of relevance to the AQS DataFrame, I wanted to add AQI Categories (Good, Unhealthy, Hazardous, etc.) to each of the measurements to calculate the frequency of each category for each city</w:t>
+      </w:r>
+      <w:r>
+        <w:t xml:space="preserve">. </w:t>
+      </w:r>
+      <w:r>
+        <w:t xml:space="preserve">This was accomplished by converting the </w:t>
+      </w:r>
+      <w:r>
+        <w:t>AQI Breakpoints dataset from its CSV format to a pandas DataFrame.</w:t>
+      </w:r>
+      <w:r>
+        <w:t xml:space="preserve"> I then performed a</w:t>
+      </w:r>
+      <w:r>
+        <w:t xml:space="preserve">n Inner </w:t>
+      </w:r>
+      <w:r>
+        <w:t>Join</w:t>
+      </w:r>
+      <w:r>
+        <w:t xml:space="preserve">, keeping </w:t>
+      </w:r>
+      <w:r>
+        <w:t xml:space="preserve">only </w:t>
+      </w:r>
+      <w:r>
+        <w:t xml:space="preserve">records </w:t>
+      </w:r>
+      <w:r>
+        <w:t xml:space="preserve">that occur in both </w:t>
+      </w:r>
+      <w:r>
+        <w:t xml:space="preserve">the </w:t>
+      </w:r>
+      <w:r>
+        <w:t xml:space="preserve">AQS DataFrame </w:t>
+      </w:r>
+      <w:r>
+        <w:t xml:space="preserve">and </w:t>
+      </w:r>
+      <w:r>
+        <w:t xml:space="preserve">the AQI </w:t>
+      </w:r>
+      <w:r>
+        <w:t>Breakpoints DataFrame</w:t>
+      </w:r>
+      <w:r>
+        <w:t>.</w:t>
+      </w:r>
+      <w:r>
+        <w:t xml:space="preserve"> </w:t>
+      </w:r>
+      <w:r>
+        <w:t xml:space="preserve">This merged dataset was saved as a new dataframe to preserve the originals and avoid losing data for the parameter (namely, Nitric oxide) and measurement durations that were unique to the AQS table. The AQS and AQI DataFrames </w:t>
+      </w:r>
+      <w:r>
+        <w:t xml:space="preserve">were joined on </w:t>
+      </w:r>
+      <w:r>
+        <w:t xml:space="preserve">five common fields, one of which was joined based on the </w:t>
+      </w:r>
+      <w:r>
+        <w:t xml:space="preserve">measurement </w:t>
+      </w:r>
+      <w:r>
+        <w:t xml:space="preserve">value from the AQS DataFrame falling between a range of two values </w:t>
+      </w:r>
+      <w:r>
+        <w:t xml:space="preserve">(the low and high breakpoint) </w:t>
+      </w:r>
+      <w:r>
+        <w:t xml:space="preserve">in the AQI Breakpoints DataFrame. Due to the complication of joining two </w:t>
+      </w:r>
+      <w:r>
+        <w:t xml:space="preserve">tables </w:t>
+      </w:r>
+      <w:r>
+        <w:t xml:space="preserve">based on a range of values, the </w:t>
+      </w:r>
+      <w:r>
+        <w:t xml:space="preserve">Inner </w:t>
+      </w:r>
+      <w:r>
+        <w:t xml:space="preserve">Join was performed using the </w:t>
+      </w:r>
+      <w:r>
+        <w:rPr>
+          <w:i/>
+          <w:iCs/>
+        </w:rPr>
+        <w:t>pandasql</w:t>
+      </w:r>
+      <w:r>
+        <w:t xml:space="preserve"> module to </w:t>
+      </w:r>
+      <w:r>
+        <w:t>take advantage of</w:t>
+      </w:r>
+      <w:r>
+        <w:t xml:space="preserve"> the </w:t>
+      </w:r>
+      <w:r>
+        <w:t xml:space="preserve">more </w:t>
+      </w:r>
+      <w:r>
+        <w:t xml:space="preserve">straightforward functionality </w:t>
+      </w:r>
+      <w:r>
+        <w:t xml:space="preserve">of </w:t>
+      </w:r>
+      <w:r>
+        <w:t>SQL</w:t>
+      </w:r>
+      <w:r>
+        <w:t>.</w:t>
+      </w:r>
+    </w:p>
+    <w:p>
+      <w:pPr>
+        <w:pStyle w:val="ListParagraph"/>
+        <w:ind w:left="360"/>
       </w:pPr>
       <w:r>
         <w:t xml:space="preserve">Complications: </w:t>
@@ -1127,7 +1451,7 @@
         <w:t xml:space="preserve"> did not have </w:t>
       </w:r>
       <w:r>
-        <w:t xml:space="preserve">data for all parameters for all three years. This was handled by </w:t>
+        <w:t xml:space="preserve">data for all parameters for all years. This was handled by </w:t>
       </w:r>
       <w:r>
         <w:t xml:space="preserve">using the </w:t>
@@ -1140,6 +1464,9 @@
       </w:r>
       <w:r>
         <w:t xml:space="preserve"> data.</w:t>
+      </w:r>
+      <w:r>
+        <w:t>.</w:t>
       </w:r>
     </w:p>
     <w:p>
@@ -1151,6 +1478,116 @@
         </w:numPr>
         <w:ind w:left="360"/>
       </w:pPr>
+      <w:r>
+        <w:t>Asd</w:t>
+      </w:r>
+    </w:p>
+    <w:p/>
+    <w:p/>
+    <w:p>
+      <w:pPr>
+        <w:rPr>
+          <w:b/>
+          <w:bCs/>
+          <w:u w:val="single"/>
+        </w:rPr>
+      </w:pPr>
+    </w:p>
+    <w:p>
+      <w:pPr>
+        <w:rPr>
+          <w:b/>
+          <w:bCs/>
+          <w:u w:val="single"/>
+        </w:rPr>
+      </w:pPr>
+      <w:r>
+        <w:rPr>
+          <w:b/>
+          <w:bCs/>
+          <w:u w:val="single"/>
+        </w:rPr>
+        <w:t>Data Anaysis</w:t>
+      </w:r>
+    </w:p>
+    <w:p>
+      <w:pPr>
+        <w:pStyle w:val="ListParagraph"/>
+        <w:numPr>
+          <w:ilvl w:val="0"/>
+          <w:numId w:val="7"/>
+        </w:numPr>
+      </w:pPr>
+      <w:r>
+        <w:t xml:space="preserve">First, I looked at a breakdown of </w:t>
+      </w:r>
+      <w:r>
+        <w:t>pollen species per season for each city.</w:t>
+      </w:r>
+    </w:p>
+    <w:p>
+      <w:pPr>
+        <w:pStyle w:val="ListParagraph"/>
+      </w:pPr>
+      <w:r>
+        <w:t>Conclusions:</w:t>
+      </w:r>
+    </w:p>
+    <w:p>
+      <w:pPr>
+        <w:pStyle w:val="ListParagraph"/>
+        <w:numPr>
+          <w:ilvl w:val="0"/>
+          <w:numId w:val="7"/>
+        </w:numPr>
+      </w:pPr>
+      <w:r>
+        <w:t xml:space="preserve">Then I looked at the breakdown of </w:t>
+      </w:r>
+      <w:r>
+        <w:t>pollen types for each city.</w:t>
+      </w:r>
+      <w:r>
+        <w:t xml:space="preserve"> The categories of pollens are trees, grasses and ragweeds.</w:t>
+      </w:r>
+    </w:p>
+    <w:p>
+      <w:pPr>
+        <w:pStyle w:val="ListParagraph"/>
+      </w:pPr>
+      <w:r>
+        <w:t xml:space="preserve">Conclusions: </w:t>
+      </w:r>
+      <w:r>
+        <w:t xml:space="preserve">Nashville </w:t>
+      </w:r>
+      <w:r>
+        <w:t xml:space="preserve">has </w:t>
+      </w:r>
+      <w:r>
+        <w:t>the highest number</w:t>
+      </w:r>
+      <w:r>
+        <w:t xml:space="preserve"> of distinct </w:t>
+      </w:r>
+      <w:r>
+        <w:t xml:space="preserve">tree pollens and the second </w:t>
+      </w:r>
+      <w:r>
+        <w:t xml:space="preserve">greatest </w:t>
+      </w:r>
+      <w:r>
+        <w:t xml:space="preserve">number of </w:t>
+      </w:r>
+      <w:r>
+        <w:t xml:space="preserve">distinct </w:t>
+      </w:r>
+      <w:r>
+        <w:t>grass pollens</w:t>
+      </w:r>
+      <w:r>
+        <w:t>.</w:t>
+      </w:r>
     </w:p>
     <w:p/>
     <w:sectPr>
@@ -1723,6 +2160,95 @@
       </w:pPr>
     </w:lvl>
   </w:abstractNum>
+  <w:abstractNum w:abstractNumId="6" w15:restartNumberingAfterBreak="0">
+    <w:nsid w:val="7C3B2939"/>
+    <w:multiLevelType w:val="hybridMultilevel"/>
+    <w:tmpl w:val="F24616F6"/>
+    <w:lvl w:ilvl="0" w:tplc="0409000F">
+      <w:start w:val="1"/>
+      <w:numFmt w:val="decimal"/>
+      <w:lvlText w:val="%1."/>
+      <w:lvlJc w:val="left"/>
+      <w:pPr>
+        <w:ind w:left="720" w:hanging="360"/>
+      </w:pPr>
+      <w:rPr>
+        <w:rFonts w:hint="default"/>
+      </w:rPr>
+    </w:lvl>
+    <w:lvl w:ilvl="1" w:tplc="04090019">
+      <w:start w:val="1"/>
+      <w:numFmt w:val="lowerLetter"/>
+      <w:lvlText w:val="%2."/>
+      <w:lvlJc w:val="left"/>
+      <w:pPr>
+        <w:ind w:left="1440" w:hanging="360"/>
+      </w:pPr>
+    </w:lvl>
+    <w:lvl w:ilvl="2" w:tplc="0409001B" w:tentative="1">
+      <w:start w:val="1"/>
+      <w:numFmt w:val="lowerRoman"/>
+      <w:lvlText w:val="%3."/>
+      <w:lvlJc w:val="right"/>
+      <w:pPr>
+        <w:ind w:left="2160" w:hanging="180"/>
+      </w:pPr>
+    </w:lvl>
+    <w:lvl w:ilvl="3" w:tplc="0409000F" w:tentative="1">
+      <w:start w:val="1"/>
+      <w:numFmt w:val="decimal"/>
+      <w:lvlText w:val="%4."/>
+      <w:lvlJc w:val="left"/>
+      <w:pPr>
+        <w:ind w:left="2880" w:hanging="360"/>
+      </w:pPr>
+    </w:lvl>
+    <w:lvl w:ilvl="4" w:tplc="04090019" w:tentative="1">
+      <w:start w:val="1"/>
+      <w:numFmt w:val="lowerLetter"/>
+      <w:lvlText w:val="%5."/>
+      <w:lvlJc w:val="left"/>
+      <w:pPr>
+        <w:ind w:left="3600" w:hanging="360"/>
+      </w:pPr>
+    </w:lvl>
+    <w:lvl w:ilvl="5" w:tplc="0409001B" w:tentative="1">
+      <w:start w:val="1"/>
+      <w:numFmt w:val="lowerRoman"/>
+      <w:lvlText w:val="%6."/>
+      <w:lvlJc w:val="right"/>
+      <w:pPr>
+        <w:ind w:left="4320" w:hanging="180"/>
+      </w:pPr>
+    </w:lvl>
+    <w:lvl w:ilvl="6" w:tplc="0409000F" w:tentative="1">
+      <w:start w:val="1"/>
+      <w:numFmt w:val="decimal"/>
+      <w:lvlText w:val="%7."/>
+      <w:lvlJc w:val="left"/>
+      <w:pPr>
+        <w:ind w:left="5040" w:hanging="360"/>
+      </w:pPr>
+    </w:lvl>
+    <w:lvl w:ilvl="7" w:tplc="04090019" w:tentative="1">
+      <w:start w:val="1"/>
+      <w:numFmt w:val="lowerLetter"/>
+      <w:lvlText w:val="%8."/>
+      <w:lvlJc w:val="left"/>
+      <w:pPr>
+        <w:ind w:left="5760" w:hanging="360"/>
+      </w:pPr>
+    </w:lvl>
+    <w:lvl w:ilvl="8" w:tplc="0409001B" w:tentative="1">
+      <w:start w:val="1"/>
+      <w:numFmt w:val="lowerRoman"/>
+      <w:lvlText w:val="%9."/>
+      <w:lvlJc w:val="right"/>
+      <w:pPr>
+        <w:ind w:left="6480" w:hanging="180"/>
+      </w:pPr>
+    </w:lvl>
+  </w:abstractNum>
   <w:num w:numId="1" w16cid:durableId="1665086512">
     <w:abstractNumId w:val="3"/>
   </w:num>
@@ -1740,6 +2266,9 @@
   </w:num>
   <w:num w:numId="6" w16cid:durableId="1539125549">
     <w:abstractNumId w:val="2"/>
+  </w:num>
+  <w:num w:numId="7" w16cid:durableId="1127234643">
+    <w:abstractNumId w:val="6"/>
   </w:num>
 </w:numbering>
 </file>

</xml_diff>